<commit_message>
Revert "cambios minismos (1)"
This reverts commit 54d5fd0850c80a601448936118fba709cad9e343.
</commit_message>
<xml_diff>
--- a/anotaciones para el tp.docx
+++ b/anotaciones para el tp.docx
@@ -47,68 +47,6 @@
       </w:r>
       <w:r>
         <w:br/>
-      </w:r>
-    </w:p>
-    <w:p>
-      <w:r>
-        <w:t>Clase genero</w:t>
-      </w:r>
-      <w:r>
-        <w:br/>
-      </w:r>
-      <w:proofErr w:type="gramStart"/>
-      <w:r>
-        <w:t>id(</w:t>
-      </w:r>
-      <w:proofErr w:type="spellStart"/>
-      <w:proofErr w:type="gramEnd"/>
-      <w:r>
-        <w:t>int</w:t>
-      </w:r>
-      <w:proofErr w:type="spellEnd"/>
-      <w:r>
-        <w:t>), nombre(</w:t>
-      </w:r>
-      <w:proofErr w:type="spellStart"/>
-      <w:r>
-        <w:t>string</w:t>
-      </w:r>
-      <w:proofErr w:type="spellEnd"/>
-      <w:r>
-        <w:t>)</w:t>
-      </w:r>
-    </w:p>
-    <w:p>
-      <w:r>
-        <w:t>Clase Director</w:t>
-      </w:r>
-      <w:r>
-        <w:br/>
-        <w:t>id(</w:t>
-      </w:r>
-      <w:proofErr w:type="spellStart"/>
-      <w:r>
-        <w:t>int</w:t>
-      </w:r>
-      <w:proofErr w:type="spellEnd"/>
-      <w:r>
-        <w:t>), nombre(</w:t>
-      </w:r>
-      <w:proofErr w:type="spellStart"/>
-      <w:r>
-        <w:t>string</w:t>
-      </w:r>
-      <w:proofErr w:type="spellEnd"/>
-      <w:r>
-        <w:t>), apellido(</w:t>
-      </w:r>
-      <w:proofErr w:type="spellStart"/>
-      <w:r>
-        <w:t>string</w:t>
-      </w:r>
-      <w:proofErr w:type="spellEnd"/>
-      <w:r>
-        <w:t>)</w:t>
       </w:r>
       <w:r>
         <w:br/>

</xml_diff>